<commit_message>
Added more notes in word doc.
</commit_message>
<xml_diff>
--- a/workspace/john/Quad Integration in Coupled Probability and Entropy Functions.docx
+++ b/workspace/john/Quad Integration in Coupled Probability and Entropy Functions.docx
@@ -45,24 +45,39 @@
       <w:r>
         <w:t>Might want to separate coupled function like coupled exponential and log from coupled probability and entropy functions</w:t>
       </w:r>
+      <w:r>
+        <w:t xml:space="preserve"> into different modules.</w:t>
+      </w:r>
+    </w:p>
+    <w:p>
+      <w:pPr>
+        <w:pStyle w:val="ListParagraph"/>
+        <w:numPr>
+          <w:ilvl w:val="1"/>
+          <w:numId w:val="1"/>
+        </w:numPr>
+      </w:pPr>
+      <w:r>
+        <w:t>The integration can be slow.</w:t>
+      </w:r>
+    </w:p>
+    <w:p>
+      <w:pPr>
+        <w:pStyle w:val="ListParagraph"/>
+        <w:numPr>
+          <w:ilvl w:val="1"/>
+          <w:numId w:val="1"/>
+        </w:numPr>
+      </w:pPr>
+      <w:r>
+        <w:t>Functions may not be working properly, so more testing is needed.</w:t>
+      </w:r>
     </w:p>
     <w:p>
       <w:pPr>
         <w:pStyle w:val="ListParagraph"/>
         <w:numPr>
           <w:ilvl w:val="0"/>
-          <w:numId w:val="1"/>
-        </w:numPr>
-      </w:pPr>
-      <w:r>
-        <w:t>Coupled Functions affected by quad integration</w:t>
-      </w:r>
-    </w:p>
-    <w:p>
-      <w:pPr>
-        <w:pStyle w:val="ListParagraph"/>
-        <w:numPr>
-          <w:ilvl w:val="1"/>
           <w:numId w:val="1"/>
         </w:numPr>
       </w:pPr>
@@ -183,6 +198,48 @@
             </a:graphic>
           </wp:inline>
         </w:drawing>
+      </w:r>
+    </w:p>
+    <w:p>
+      <w:pPr>
+        <w:pStyle w:val="ListParagraph"/>
+        <w:ind w:left="2160"/>
+      </w:pPr>
+    </w:p>
+    <w:p>
+      <w:pPr>
+        <w:pStyle w:val="ListParagraph"/>
+        <w:numPr>
+          <w:ilvl w:val="0"/>
+          <w:numId w:val="1"/>
+        </w:numPr>
+      </w:pPr>
+      <w:r>
+        <w:t>Coupled Cross-Entropy</w:t>
+      </w:r>
+    </w:p>
+    <w:p>
+      <w:pPr>
+        <w:pStyle w:val="ListParagraph"/>
+        <w:numPr>
+          <w:ilvl w:val="1"/>
+          <w:numId w:val="1"/>
+        </w:numPr>
+      </w:pPr>
+      <w:r>
+        <w:t>Not sure how to handle distributions with different supports. Should we pass them a list of support tuples? What if the realized supports are different?</w:t>
+      </w:r>
+    </w:p>
+    <w:p>
+      <w:pPr>
+        <w:pStyle w:val="ListParagraph"/>
+        <w:numPr>
+          <w:ilvl w:val="1"/>
+          <w:numId w:val="1"/>
+        </w:numPr>
+      </w:pPr>
+      <w:r>
+        <w:t xml:space="preserve">Coupled Probability still returns an array for the transformed densities over the realized array. </w:t>
       </w:r>
     </w:p>
     <w:sectPr>

</xml_diff>

<commit_message>
Type: Change to functions | Changed coupled_probability output from an array (or float) to a function and changed entropy functions to reflect this change. Added plotting in the testing notebooks as well.
</commit_message>
<xml_diff>
--- a/workspace/john/Quad Integration in Coupled Probability and Entropy Functions.docx
+++ b/workspace/john/Quad Integration in Coupled Probability and Entropy Functions.docx
@@ -46,7 +46,13 @@
         <w:t>Might want to separate coupled function like coupled exponential and log from coupled probability and entropy functions</w:t>
       </w:r>
       <w:r>
-        <w:t xml:space="preserve"> into different modules.</w:t>
+        <w:t xml:space="preserve"> into different modules</w:t>
+      </w:r>
+      <w:r>
+        <w:t>, due to some acting on arrays and others on functions</w:t>
+      </w:r>
+      <w:r>
+        <w:t>.</w:t>
       </w:r>
     </w:p>
     <w:p>
@@ -107,6 +113,9 @@
       </w:pPr>
       <w:r>
         <w:t>Had to comment out assertion in the CoupledNormal class’ prob method to work with quad</w:t>
+      </w:r>
+      <w:r>
+        <w:t xml:space="preserve"> because it required arrays and it was being passed scalars.</w:t>
       </w:r>
     </w:p>
     <w:p>

</xml_diff>